<commit_message>
fix sampleboard CSS in problemdiscript.html
</commit_message>
<xml_diff>
--- a/document/概要设计说明书校园QQ.docx
+++ b/document/概要设计说明书校园QQ.docx
@@ -1,6 +1,6 @@
 
 <file path=word/document.xml><?xml version="1.0" encoding="utf-8"?>
-<w:document xmlns:wpc="http://schemas.microsoft.com/office/word/2010/wordprocessingCanvas" xmlns:cx="http://schemas.microsoft.com/office/drawing/2014/chartex" xmlns:cx1="http://schemas.microsoft.com/office/drawing/2015/9/8/chartex" xmlns:cx2="http://schemas.microsoft.com/office/drawing/2015/10/21/chartex" xmlns:cx3="http://schemas.microsoft.com/office/drawing/2016/5/9/chartex" xmlns:cx4="http://schemas.microsoft.com/office/drawing/2016/5/10/chartex" xmlns:cx5="http://schemas.microsoft.com/office/drawing/2016/5/11/chartex" xmlns:cx6="http://schemas.microsoft.com/office/drawing/2016/5/12/chartex" xmlns:cx7="http://schemas.microsoft.com/office/drawing/2016/5/13/chartex" xmlns:cx8="http://schemas.microsoft.com/office/drawing/2016/5/14/chartex" xmlns:mc="http://schemas.openxmlformats.org/markup-compatibility/2006" xmlns:aink="http://schemas.microsoft.com/office/drawing/2016/ink" xmlns:am3d="http://schemas.microsoft.com/office/drawing/2017/model3d" xmlns:o="urn:schemas-microsoft-com:office:office" xmlns:r="http://schemas.openxmlformats.org/officeDocument/2006/relationships" xmlns:m="http://schemas.openxmlformats.org/officeDocument/2006/math" xmlns:v="urn:schemas-microsoft-com:vml" xmlns:wp14="http://schemas.microsoft.com/office/word/2010/wordprocessingDrawing" xmlns:wp="http://schemas.openxmlformats.org/drawingml/2006/wordprocessingDrawing" xmlns:w10="urn:schemas-microsoft-com:office:word" xmlns:w="http://schemas.openxmlformats.org/wordprocessingml/2006/main" xmlns:w14="http://schemas.microsoft.com/office/word/2010/wordml" xmlns:w15="http://schemas.microsoft.com/office/word/2012/wordml" xmlns:w16cid="http://schemas.microsoft.com/office/word/2016/wordml/cid" xmlns:w16se="http://schemas.microsoft.com/office/word/2015/wordml/symex" xmlns:wpg="http://schemas.microsoft.com/office/word/2010/wordprocessingGroup" xmlns:wpi="http://schemas.microsoft.com/office/word/2010/wordprocessingInk" xmlns:wne="http://schemas.microsoft.com/office/word/2006/wordml" xmlns:wps="http://schemas.microsoft.com/office/word/2010/wordprocessingShape" mc:Ignorable="w14 w15 w16se w16cid wp14">
+<w:document xmlns:wpc="http://schemas.microsoft.com/office/word/2010/wordprocessingCanvas" xmlns:cx="http://schemas.microsoft.com/office/drawing/2014/chartex" xmlns:cx1="http://schemas.microsoft.com/office/drawing/2015/9/8/chartex" xmlns:mc="http://schemas.openxmlformats.org/markup-compatibility/2006" xmlns:o="urn:schemas-microsoft-com:office:office" xmlns:r="http://schemas.openxmlformats.org/officeDocument/2006/relationships" xmlns:m="http://schemas.openxmlformats.org/officeDocument/2006/math" xmlns:v="urn:schemas-microsoft-com:vml" xmlns:wp14="http://schemas.microsoft.com/office/word/2010/wordprocessingDrawing" xmlns:wp="http://schemas.openxmlformats.org/drawingml/2006/wordprocessingDrawing" xmlns:w10="urn:schemas-microsoft-com:office:word" xmlns:w="http://schemas.openxmlformats.org/wordprocessingml/2006/main" xmlns:w14="http://schemas.microsoft.com/office/word/2010/wordml" xmlns:w15="http://schemas.microsoft.com/office/word/2012/wordml" xmlns:w16se="http://schemas.microsoft.com/office/word/2015/wordml/symex" xmlns:wpg="http://schemas.microsoft.com/office/word/2010/wordprocessingGroup" xmlns:wpi="http://schemas.microsoft.com/office/word/2010/wordprocessingInk" xmlns:wne="http://schemas.microsoft.com/office/word/2006/wordml" xmlns:wps="http://schemas.microsoft.com/office/word/2010/wordprocessingShape" mc:Ignorable="w14 w15 w16se wp14">
   <w:body>
     <w:p>
       <w:pPr>
@@ -608,7 +608,7 @@
         </w:p>
         <w:p>
           <w:pPr>
-            <w:pStyle w:val="TOC1"/>
+            <w:pStyle w:val="11"/>
             <w:tabs>
               <w:tab w:val="right" w:leader="dot" w:pos="8296"/>
             </w:tabs>
@@ -633,8 +633,6 @@
               </w:rPr>
               <w:t>1  引言</w:t>
             </w:r>
-            <w:bookmarkStart w:id="0" w:name="_GoBack"/>
-            <w:bookmarkEnd w:id="0"/>
             <w:r>
               <w:rPr>
                 <w:noProof/>
@@ -687,7 +685,7 @@
         </w:p>
         <w:p>
           <w:pPr>
-            <w:pStyle w:val="TOC2"/>
+            <w:pStyle w:val="21"/>
             <w:tabs>
               <w:tab w:val="right" w:leader="dot" w:pos="8296"/>
             </w:tabs>
@@ -755,7 +753,7 @@
         </w:p>
         <w:p>
           <w:pPr>
-            <w:pStyle w:val="TOC2"/>
+            <w:pStyle w:val="21"/>
             <w:tabs>
               <w:tab w:val="right" w:leader="dot" w:pos="8296"/>
             </w:tabs>
@@ -823,7 +821,7 @@
         </w:p>
         <w:p>
           <w:pPr>
-            <w:pStyle w:val="TOC2"/>
+            <w:pStyle w:val="21"/>
             <w:tabs>
               <w:tab w:val="right" w:leader="dot" w:pos="8296"/>
             </w:tabs>
@@ -891,7 +889,7 @@
         </w:p>
         <w:p>
           <w:pPr>
-            <w:pStyle w:val="TOC2"/>
+            <w:pStyle w:val="21"/>
             <w:tabs>
               <w:tab w:val="right" w:leader="dot" w:pos="8296"/>
             </w:tabs>
@@ -959,7 +957,7 @@
         </w:p>
         <w:p>
           <w:pPr>
-            <w:pStyle w:val="TOC1"/>
+            <w:pStyle w:val="11"/>
             <w:tabs>
               <w:tab w:val="right" w:leader="dot" w:pos="8296"/>
             </w:tabs>
@@ -1027,7 +1025,7 @@
         </w:p>
         <w:p>
           <w:pPr>
-            <w:pStyle w:val="TOC2"/>
+            <w:pStyle w:val="21"/>
             <w:tabs>
               <w:tab w:val="right" w:leader="dot" w:pos="8296"/>
             </w:tabs>
@@ -1095,7 +1093,7 @@
         </w:p>
         <w:p>
           <w:pPr>
-            <w:pStyle w:val="TOC2"/>
+            <w:pStyle w:val="21"/>
             <w:tabs>
               <w:tab w:val="right" w:leader="dot" w:pos="8296"/>
             </w:tabs>
@@ -1163,7 +1161,7 @@
         </w:p>
         <w:p>
           <w:pPr>
-            <w:pStyle w:val="TOC2"/>
+            <w:pStyle w:val="21"/>
             <w:tabs>
               <w:tab w:val="right" w:leader="dot" w:pos="8296"/>
             </w:tabs>
@@ -1231,7 +1229,7 @@
         </w:p>
         <w:p>
           <w:pPr>
-            <w:pStyle w:val="TOC2"/>
+            <w:pStyle w:val="21"/>
             <w:tabs>
               <w:tab w:val="right" w:leader="dot" w:pos="8296"/>
             </w:tabs>
@@ -1299,7 +1297,7 @@
         </w:p>
         <w:p>
           <w:pPr>
-            <w:pStyle w:val="TOC2"/>
+            <w:pStyle w:val="21"/>
             <w:tabs>
               <w:tab w:val="right" w:leader="dot" w:pos="8296"/>
             </w:tabs>
@@ -1367,7 +1365,7 @@
         </w:p>
         <w:p>
           <w:pPr>
-            <w:pStyle w:val="TOC2"/>
+            <w:pStyle w:val="21"/>
             <w:tabs>
               <w:tab w:val="right" w:leader="dot" w:pos="8296"/>
             </w:tabs>
@@ -1435,7 +1433,7 @@
         </w:p>
         <w:p>
           <w:pPr>
-            <w:pStyle w:val="TOC2"/>
+            <w:pStyle w:val="21"/>
             <w:tabs>
               <w:tab w:val="right" w:leader="dot" w:pos="8296"/>
             </w:tabs>
@@ -1503,7 +1501,7 @@
         </w:p>
         <w:p>
           <w:pPr>
-            <w:pStyle w:val="TOC1"/>
+            <w:pStyle w:val="11"/>
             <w:tabs>
               <w:tab w:val="right" w:leader="dot" w:pos="8296"/>
             </w:tabs>
@@ -1571,7 +1569,7 @@
         </w:p>
         <w:p>
           <w:pPr>
-            <w:pStyle w:val="TOC2"/>
+            <w:pStyle w:val="21"/>
             <w:tabs>
               <w:tab w:val="right" w:leader="dot" w:pos="8296"/>
             </w:tabs>
@@ -1639,7 +1637,7 @@
         </w:p>
         <w:p>
           <w:pPr>
-            <w:pStyle w:val="TOC3"/>
+            <w:pStyle w:val="31"/>
             <w:tabs>
               <w:tab w:val="right" w:leader="dot" w:pos="8296"/>
             </w:tabs>
@@ -1707,7 +1705,7 @@
         </w:p>
         <w:p>
           <w:pPr>
-            <w:pStyle w:val="TOC3"/>
+            <w:pStyle w:val="31"/>
             <w:tabs>
               <w:tab w:val="right" w:leader="dot" w:pos="8296"/>
             </w:tabs>
@@ -1775,7 +1773,7 @@
         </w:p>
         <w:p>
           <w:pPr>
-            <w:pStyle w:val="TOC3"/>
+            <w:pStyle w:val="31"/>
             <w:tabs>
               <w:tab w:val="right" w:leader="dot" w:pos="8296"/>
             </w:tabs>
@@ -1843,7 +1841,7 @@
         </w:p>
         <w:p>
           <w:pPr>
-            <w:pStyle w:val="TOC3"/>
+            <w:pStyle w:val="31"/>
             <w:tabs>
               <w:tab w:val="right" w:leader="dot" w:pos="8296"/>
             </w:tabs>
@@ -1911,7 +1909,7 @@
         </w:p>
         <w:p>
           <w:pPr>
-            <w:pStyle w:val="TOC3"/>
+            <w:pStyle w:val="31"/>
             <w:tabs>
               <w:tab w:val="right" w:leader="dot" w:pos="8296"/>
             </w:tabs>
@@ -1979,7 +1977,7 @@
         </w:p>
         <w:p>
           <w:pPr>
-            <w:pStyle w:val="TOC2"/>
+            <w:pStyle w:val="21"/>
             <w:tabs>
               <w:tab w:val="right" w:leader="dot" w:pos="8296"/>
             </w:tabs>
@@ -2047,7 +2045,7 @@
         </w:p>
         <w:p>
           <w:pPr>
-            <w:pStyle w:val="TOC2"/>
+            <w:pStyle w:val="21"/>
             <w:tabs>
               <w:tab w:val="right" w:leader="dot" w:pos="8296"/>
             </w:tabs>
@@ -2115,7 +2113,7 @@
         </w:p>
         <w:p>
           <w:pPr>
-            <w:pStyle w:val="TOC1"/>
+            <w:pStyle w:val="11"/>
             <w:tabs>
               <w:tab w:val="right" w:leader="dot" w:pos="8296"/>
             </w:tabs>
@@ -2183,7 +2181,7 @@
         </w:p>
         <w:p>
           <w:pPr>
-            <w:pStyle w:val="TOC2"/>
+            <w:pStyle w:val="21"/>
             <w:tabs>
               <w:tab w:val="right" w:leader="dot" w:pos="8296"/>
             </w:tabs>
@@ -2251,7 +2249,7 @@
         </w:p>
         <w:p>
           <w:pPr>
-            <w:pStyle w:val="TOC2"/>
+            <w:pStyle w:val="21"/>
             <w:tabs>
               <w:tab w:val="right" w:leader="dot" w:pos="8296"/>
             </w:tabs>
@@ -2319,7 +2317,7 @@
         </w:p>
         <w:p>
           <w:pPr>
-            <w:pStyle w:val="TOC2"/>
+            <w:pStyle w:val="21"/>
             <w:tabs>
               <w:tab w:val="right" w:leader="dot" w:pos="8296"/>
             </w:tabs>
@@ -2387,7 +2385,7 @@
         </w:p>
         <w:p>
           <w:pPr>
-            <w:pStyle w:val="TOC1"/>
+            <w:pStyle w:val="11"/>
             <w:tabs>
               <w:tab w:val="right" w:leader="dot" w:pos="8296"/>
             </w:tabs>
@@ -2455,7 +2453,7 @@
         </w:p>
         <w:p>
           <w:pPr>
-            <w:pStyle w:val="TOC2"/>
+            <w:pStyle w:val="21"/>
             <w:tabs>
               <w:tab w:val="right" w:leader="dot" w:pos="8296"/>
             </w:tabs>
@@ -2523,7 +2521,7 @@
         </w:p>
         <w:p>
           <w:pPr>
-            <w:pStyle w:val="TOC2"/>
+            <w:pStyle w:val="21"/>
             <w:tabs>
               <w:tab w:val="right" w:leader="dot" w:pos="8296"/>
             </w:tabs>
@@ -2591,7 +2589,7 @@
         </w:p>
         <w:p>
           <w:pPr>
-            <w:pStyle w:val="TOC2"/>
+            <w:pStyle w:val="21"/>
             <w:tabs>
               <w:tab w:val="right" w:leader="dot" w:pos="8296"/>
             </w:tabs>
@@ -2659,7 +2657,7 @@
         </w:p>
         <w:p>
           <w:pPr>
-            <w:pStyle w:val="TOC1"/>
+            <w:pStyle w:val="11"/>
             <w:tabs>
               <w:tab w:val="right" w:leader="dot" w:pos="8296"/>
             </w:tabs>
@@ -2727,7 +2725,7 @@
         </w:p>
         <w:p>
           <w:pPr>
-            <w:pStyle w:val="TOC2"/>
+            <w:pStyle w:val="21"/>
             <w:tabs>
               <w:tab w:val="right" w:leader="dot" w:pos="8296"/>
             </w:tabs>
@@ -2795,7 +2793,7 @@
         </w:p>
         <w:p>
           <w:pPr>
-            <w:pStyle w:val="TOC2"/>
+            <w:pStyle w:val="21"/>
             <w:tabs>
               <w:tab w:val="right" w:leader="dot" w:pos="8296"/>
             </w:tabs>
@@ -2863,7 +2861,7 @@
         </w:p>
         <w:p>
           <w:pPr>
-            <w:pStyle w:val="TOC2"/>
+            <w:pStyle w:val="21"/>
             <w:tabs>
               <w:tab w:val="right" w:leader="dot" w:pos="8296"/>
             </w:tabs>
@@ -2969,7 +2967,7 @@
           <w:bCs/>
         </w:rPr>
       </w:pPr>
-      <w:bookmarkStart w:id="1" w:name="_Toc25154486"/>
+      <w:bookmarkStart w:id="0" w:name="_Toc25154486"/>
       <w:r>
         <w:rPr>
           <w:rStyle w:val="10"/>
@@ -2985,26 +2983,26 @@
         </w:rPr>
         <w:t>引言</w:t>
       </w:r>
+      <w:bookmarkEnd w:id="0"/>
+      <w:r>
+        <w:rPr>
+          <w:rFonts w:hint="eastAsia"/>
+        </w:rPr>
+        <w:t> </w:t>
+      </w:r>
+    </w:p>
+    <w:p>
+      <w:pPr>
+        <w:pStyle w:val="2"/>
+      </w:pPr>
+      <w:bookmarkStart w:id="1" w:name="_Toc25154487"/>
+      <w:r>
+        <w:rPr>
+          <w:rFonts w:hint="eastAsia"/>
+        </w:rPr>
+        <w:t>1．1编写目的</w:t>
+      </w:r>
       <w:bookmarkEnd w:id="1"/>
-      <w:r>
-        <w:rPr>
-          <w:rFonts w:hint="eastAsia"/>
-        </w:rPr>
-        <w:t> </w:t>
-      </w:r>
-    </w:p>
-    <w:p>
-      <w:pPr>
-        <w:pStyle w:val="2"/>
-      </w:pPr>
-      <w:bookmarkStart w:id="2" w:name="_Toc25154487"/>
-      <w:r>
-        <w:rPr>
-          <w:rFonts w:hint="eastAsia"/>
-        </w:rPr>
-        <w:t>1．1编写目的</w:t>
-      </w:r>
-      <w:bookmarkEnd w:id="2"/>
       <w:r>
         <w:rPr>
           <w:rFonts w:hint="eastAsia"/>
@@ -3060,7 +3058,7 @@
           <w:bCs/>
         </w:rPr>
       </w:pPr>
-      <w:bookmarkStart w:id="3" w:name="_Toc25154488"/>
+      <w:bookmarkStart w:id="2" w:name="_Toc25154488"/>
       <w:r>
         <w:rPr>
           <w:rStyle w:val="20"/>
@@ -3070,7 +3068,7 @@
         </w:rPr>
         <w:t>1．2背景</w:t>
       </w:r>
-      <w:bookmarkEnd w:id="3"/>
+      <w:bookmarkEnd w:id="2"/>
     </w:p>
     <w:p>
       <w:pPr>
@@ -3148,18 +3146,8 @@
           <w:color w:val="000000"/>
           <w:szCs w:val="21"/>
         </w:rPr>
-        <w:t>．任务提出者：</w:t>
-      </w:r>
-      <w:proofErr w:type="gramStart"/>
-      <w:r>
-        <w:rPr>
-          <w:rFonts w:ascii="宋体" w:hAnsi="宋体" w:cs="宋体" w:hint="eastAsia"/>
-          <w:color w:val="000000"/>
-          <w:szCs w:val="21"/>
-        </w:rPr>
-        <w:t>姜乃松</w:t>
-      </w:r>
-      <w:proofErr w:type="gramEnd"/>
+        <w:t>．任务提出者：姜乃松</w:t>
+      </w:r>
     </w:p>
     <w:p>
       <w:pPr>
@@ -3218,25 +3206,7 @@
           <w:color w:val="000000"/>
           <w:szCs w:val="21"/>
         </w:rPr>
-        <w:t>运行该软件的计算站：</w:t>
-      </w:r>
-      <w:proofErr w:type="gramStart"/>
-      <w:r>
-        <w:rPr>
-          <w:rFonts w:ascii="宋体" w:hAnsi="宋体" w:cs="宋体" w:hint="eastAsia"/>
-          <w:color w:val="000000"/>
-          <w:szCs w:val="21"/>
-        </w:rPr>
-        <w:t>腾讯云</w:t>
-      </w:r>
-      <w:proofErr w:type="gramEnd"/>
-      <w:r>
-        <w:rPr>
-          <w:rFonts w:ascii="宋体" w:hAnsi="宋体" w:cs="宋体" w:hint="eastAsia"/>
-          <w:color w:val="000000"/>
-          <w:szCs w:val="21"/>
-        </w:rPr>
-        <w:t>服务器。</w:t>
+        <w:t>运行该软件的计算站：腾讯云服务器。</w:t>
       </w:r>
     </w:p>
     <w:p>
@@ -3248,7 +3218,7 @@
           <w:bCs/>
         </w:rPr>
       </w:pPr>
-      <w:bookmarkStart w:id="4" w:name="_Toc25154489"/>
+      <w:bookmarkStart w:id="3" w:name="_Toc25154489"/>
       <w:r>
         <w:rPr>
           <w:rStyle w:val="20"/>
@@ -3258,7 +3228,7 @@
         </w:rPr>
         <w:t>1．3定义</w:t>
       </w:r>
-      <w:bookmarkEnd w:id="4"/>
+      <w:bookmarkEnd w:id="3"/>
       <w:r>
         <w:rPr>
           <w:rStyle w:val="20"/>
@@ -3338,7 +3308,7 @@
           <w:bCs/>
         </w:rPr>
       </w:pPr>
-      <w:bookmarkStart w:id="5" w:name="_Toc25154490"/>
+      <w:bookmarkStart w:id="4" w:name="_Toc25154490"/>
       <w:r>
         <w:rPr>
           <w:rStyle w:val="20"/>
@@ -3348,7 +3318,7 @@
         </w:rPr>
         <w:t>1．4参考资料</w:t>
       </w:r>
-      <w:bookmarkEnd w:id="5"/>
+      <w:bookmarkEnd w:id="4"/>
       <w:r>
         <w:rPr>
           <w:rStyle w:val="20"/>
@@ -3456,7 +3426,7 @@
           <w:bCs/>
         </w:rPr>
       </w:pPr>
-      <w:bookmarkStart w:id="6" w:name="_Toc25154491"/>
+      <w:bookmarkStart w:id="5" w:name="_Toc25154491"/>
       <w:r>
         <w:rPr>
           <w:rStyle w:val="10"/>
@@ -3475,7 +3445,7 @@
         </w:rPr>
         <w:t xml:space="preserve">　总体设计</w:t>
       </w:r>
-      <w:bookmarkEnd w:id="6"/>
+      <w:bookmarkEnd w:id="5"/>
     </w:p>
     <w:p>
       <w:pPr>
@@ -3486,7 +3456,7 @@
           <w:bCs/>
         </w:rPr>
       </w:pPr>
-      <w:bookmarkStart w:id="7" w:name="_Toc25154492"/>
+      <w:bookmarkStart w:id="6" w:name="_Toc25154492"/>
       <w:r>
         <w:rPr>
           <w:rStyle w:val="20"/>
@@ -3496,7 +3466,7 @@
         </w:rPr>
         <w:t>2．1需求规定</w:t>
       </w:r>
-      <w:bookmarkEnd w:id="7"/>
+      <w:bookmarkEnd w:id="6"/>
     </w:p>
     <w:p>
       <w:pPr>
@@ -4268,14 +4238,14 @@
       <w:pPr>
         <w:pStyle w:val="2"/>
       </w:pPr>
-      <w:bookmarkStart w:id="8" w:name="_Toc25154493"/>
+      <w:bookmarkStart w:id="7" w:name="_Toc25154493"/>
       <w:r>
         <w:rPr>
           <w:rFonts w:hint="eastAsia"/>
         </w:rPr>
         <w:t>2．2运行环境</w:t>
       </w:r>
-      <w:bookmarkEnd w:id="8"/>
+      <w:bookmarkEnd w:id="7"/>
     </w:p>
     <w:p>
       <w:pPr>
@@ -4525,7 +4495,7 @@
       <w:pPr>
         <w:pStyle w:val="2"/>
       </w:pPr>
-      <w:bookmarkStart w:id="9" w:name="_Toc25154494"/>
+      <w:bookmarkStart w:id="8" w:name="_Toc25154494"/>
       <w:r>
         <w:rPr>
           <w:rStyle w:val="20"/>
@@ -4535,7 +4505,7 @@
         </w:rPr>
         <w:t>2．3基本设计概念和处理流程</w:t>
       </w:r>
-      <w:bookmarkEnd w:id="9"/>
+      <w:bookmarkEnd w:id="8"/>
       <w:r>
         <w:rPr>
           <w:rStyle w:val="20"/>
@@ -5639,7 +5609,7 @@
               </wp:inline>
             </w:drawing>
           </mc:Choice>
-          <mc:Fallback>
+          <mc:Fallback xmlns:w16cid="http://schemas.microsoft.com/office/word/2016/wordml/cid" xmlns:am3d="http://schemas.microsoft.com/office/drawing/2017/model3d" xmlns:aink="http://schemas.microsoft.com/office/drawing/2016/ink" xmlns:cx8="http://schemas.microsoft.com/office/drawing/2016/5/14/chartex" xmlns:cx7="http://schemas.microsoft.com/office/drawing/2016/5/13/chartex" xmlns:cx6="http://schemas.microsoft.com/office/drawing/2016/5/12/chartex" xmlns:cx5="http://schemas.microsoft.com/office/drawing/2016/5/11/chartex" xmlns:cx4="http://schemas.microsoft.com/office/drawing/2016/5/10/chartex" xmlns:cx3="http://schemas.microsoft.com/office/drawing/2016/5/9/chartex" xmlns:cx2="http://schemas.microsoft.com/office/drawing/2015/10/21/chartex">
             <w:pict>
               <v:group w14:anchorId="05AB8C2F" id="画布 39" o:spid="_x0000_s1026" editas="canvas" style="width:407.9pt;height:324pt;mso-position-horizontal-relative:char;mso-position-vertical-relative:line" coordsize="51803,41148" o:gfxdata="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">
                 <v:shapetype id="_x0000_t75" coordsize="21600,21600" o:spt="75" o:preferrelative="t" path="m@4@5l@4@11@9@11@9@5xe" filled="f" stroked="f">
@@ -5938,7 +5908,7 @@
       <w:pPr>
         <w:pStyle w:val="2"/>
       </w:pPr>
-      <w:bookmarkStart w:id="10" w:name="_Toc25154495"/>
+      <w:bookmarkStart w:id="9" w:name="_Toc25154495"/>
       <w:r>
         <w:rPr>
           <w:rFonts w:hint="eastAsia"/>
@@ -5946,7 +5916,7 @@
         <w:lastRenderedPageBreak/>
         <w:t>2．4结构</w:t>
       </w:r>
-      <w:bookmarkEnd w:id="10"/>
+      <w:bookmarkEnd w:id="9"/>
       <w:r>
         <w:rPr>
           <w:rFonts w:hint="eastAsia"/>
@@ -7552,7 +7522,7 @@
               </wp:inline>
             </w:drawing>
           </mc:Choice>
-          <mc:Fallback>
+          <mc:Fallback xmlns:w16cid="http://schemas.microsoft.com/office/word/2016/wordml/cid" xmlns:am3d="http://schemas.microsoft.com/office/drawing/2017/model3d" xmlns:aink="http://schemas.microsoft.com/office/drawing/2016/ink" xmlns:cx8="http://schemas.microsoft.com/office/drawing/2016/5/14/chartex" xmlns:cx7="http://schemas.microsoft.com/office/drawing/2016/5/13/chartex" xmlns:cx6="http://schemas.microsoft.com/office/drawing/2016/5/12/chartex" xmlns:cx5="http://schemas.microsoft.com/office/drawing/2016/5/11/chartex" xmlns:cx4="http://schemas.microsoft.com/office/drawing/2016/5/10/chartex" xmlns:cx3="http://schemas.microsoft.com/office/drawing/2016/5/9/chartex" xmlns:cx2="http://schemas.microsoft.com/office/drawing/2015/10/21/chartex">
             <w:pict>
               <v:group w14:anchorId="2C6179E2" id="画布 218" o:spid="_x0000_s1050" editas="canvas" style="width:382.55pt;height:447.75pt;mso-position-horizontal-relative:char;mso-position-vertical-relative:line" coordsize="48583,56864" o:gfxdata="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">
                 <v:shape id="_x0000_s1051" type="#_x0000_t75" style="position:absolute;width:48583;height:56864;visibility:visible;mso-wrap-style:square">
@@ -7941,7 +7911,7 @@
       <w:pPr>
         <w:pStyle w:val="2"/>
       </w:pPr>
-      <w:bookmarkStart w:id="11" w:name="_Toc25154496"/>
+      <w:bookmarkStart w:id="10" w:name="_Toc25154496"/>
       <w:r>
         <w:rPr>
           <w:rFonts w:hint="eastAsia"/>
@@ -7959,23 +7929,9 @@
         <w:rPr>
           <w:rFonts w:hint="eastAsia"/>
         </w:rPr>
-        <w:t>5</w:t>
-      </w:r>
-      <w:proofErr w:type="gramStart"/>
-      <w:r>
-        <w:rPr>
-          <w:rFonts w:hint="eastAsia"/>
-        </w:rPr>
-        <w:t>功能器求与</w:t>
-      </w:r>
-      <w:proofErr w:type="gramEnd"/>
-      <w:r>
-        <w:rPr>
-          <w:rFonts w:hint="eastAsia"/>
-        </w:rPr>
-        <w:t>程序的关系</w:t>
-      </w:r>
-      <w:bookmarkEnd w:id="11"/>
+        <w:t>5功能器求与程序的关系</w:t>
+      </w:r>
+      <w:bookmarkEnd w:id="10"/>
       <w:r>
         <w:rPr>
           <w:rFonts w:hint="eastAsia"/>
@@ -8331,14 +8287,14 @@
       <w:pPr>
         <w:pStyle w:val="2"/>
       </w:pPr>
-      <w:bookmarkStart w:id="12" w:name="_Toc25154497"/>
+      <w:bookmarkStart w:id="11" w:name="_Toc25154497"/>
       <w:r>
         <w:rPr>
           <w:rFonts w:hint="eastAsia"/>
         </w:rPr>
         <w:t>2．6人工处理过程</w:t>
       </w:r>
-      <w:bookmarkEnd w:id="12"/>
+      <w:bookmarkEnd w:id="11"/>
     </w:p>
     <w:p>
       <w:pPr>
@@ -8401,7 +8357,7 @@
           <w:bCs/>
         </w:rPr>
       </w:pPr>
-      <w:bookmarkStart w:id="13" w:name="_Toc25154498"/>
+      <w:bookmarkStart w:id="12" w:name="_Toc25154498"/>
       <w:r>
         <w:rPr>
           <w:rStyle w:val="20"/>
@@ -8411,30 +8367,19 @@
         </w:rPr>
         <w:t>2．7尚未解决的问题</w:t>
       </w:r>
-      <w:bookmarkEnd w:id="13"/>
-    </w:p>
-    <w:p>
-      <w:pPr>
-        <w:spacing w:line="400" w:lineRule="exact"/>
-        <w:ind w:firstLine="420"/>
-        <w:jc w:val="left"/>
-        <w:rPr>
-          <w:color w:val="FF0000"/>
-        </w:rPr>
-      </w:pPr>
-      <w:r>
+      <w:bookmarkEnd w:id="12"/>
+    </w:p>
+    <w:p>
+      <w:pPr>
         <w:rPr>
           <w:rFonts w:hint="eastAsia"/>
-          <w:color w:val="FF0000"/>
-        </w:rPr>
-        <w:t>？</w:t>
-      </w:r>
+        </w:rPr>
+      </w:pPr>
       <w:r>
         <w:rPr>
           <w:rFonts w:hint="eastAsia"/>
-          <w:color w:val="FF0000"/>
-        </w:rPr>
-        <w:t>？？？？？？</w:t>
+        </w:rPr>
+        <w:t>由于各个网络NAT模式不同，没能做到真正的P2P，改由服务器转接</w:t>
       </w:r>
     </w:p>
     <w:p>
@@ -8446,7 +8391,7 @@
           <w:bCs/>
         </w:rPr>
       </w:pPr>
-      <w:bookmarkStart w:id="14" w:name="_Toc25154499"/>
+      <w:bookmarkStart w:id="13" w:name="_Toc25154499"/>
       <w:r>
         <w:rPr>
           <w:rStyle w:val="10"/>
@@ -8465,7 +8410,7 @@
         </w:rPr>
         <w:t xml:space="preserve">　接口设计</w:t>
       </w:r>
-      <w:bookmarkEnd w:id="14"/>
+      <w:bookmarkEnd w:id="13"/>
       <w:r>
         <w:rPr>
           <w:rStyle w:val="10"/>
@@ -8485,7 +8430,7 @@
           <w:bCs/>
         </w:rPr>
       </w:pPr>
-      <w:bookmarkStart w:id="15" w:name="_Toc25154500"/>
+      <w:bookmarkStart w:id="14" w:name="_Toc25154500"/>
       <w:r>
         <w:rPr>
           <w:rStyle w:val="20"/>
@@ -8495,7 +8440,7 @@
         </w:rPr>
         <w:t>3．1用户接口</w:t>
       </w:r>
-      <w:bookmarkEnd w:id="15"/>
+      <w:bookmarkEnd w:id="14"/>
     </w:p>
     <w:p>
       <w:pPr>
@@ -8505,7 +8450,7 @@
           <w:bCs w:val="0"/>
         </w:rPr>
       </w:pPr>
-      <w:bookmarkStart w:id="16" w:name="_Toc25154501"/>
+      <w:bookmarkStart w:id="15" w:name="_Toc25154501"/>
       <w:r>
         <w:rPr>
           <w:rFonts w:hint="eastAsia"/>
@@ -8514,7 +8459,7 @@
         </w:rPr>
         <w:t>3.1.1 用户注册界面</w:t>
       </w:r>
-      <w:bookmarkEnd w:id="16"/>
+      <w:bookmarkEnd w:id="15"/>
     </w:p>
     <w:p>
       <w:pPr>
@@ -8597,7 +8542,7 @@
           <w:bCs w:val="0"/>
         </w:rPr>
       </w:pPr>
-      <w:bookmarkStart w:id="17" w:name="_Toc25154502"/>
+      <w:bookmarkStart w:id="16" w:name="_Toc25154502"/>
       <w:r>
         <w:rPr>
           <w:rFonts w:hint="eastAsia"/>
@@ -8606,7 +8551,7 @@
         </w:rPr>
         <w:t>3.1.2 用户登录界面</w:t>
       </w:r>
-      <w:bookmarkEnd w:id="17"/>
+      <w:bookmarkEnd w:id="16"/>
     </w:p>
     <w:p>
       <w:pPr>
@@ -8647,7 +8592,7 @@
           <w:bCs w:val="0"/>
         </w:rPr>
       </w:pPr>
-      <w:bookmarkStart w:id="18" w:name="_Toc25154503"/>
+      <w:bookmarkStart w:id="17" w:name="_Toc25154503"/>
       <w:r>
         <w:rPr>
           <w:rFonts w:hint="eastAsia"/>
@@ -8673,7 +8618,7 @@
         </w:rPr>
         <w:t>界面</w:t>
       </w:r>
-      <w:bookmarkEnd w:id="18"/>
+      <w:bookmarkEnd w:id="17"/>
     </w:p>
     <w:p>
       <w:pPr>
@@ -8784,7 +8729,7 @@
           <w:bCs w:val="0"/>
         </w:rPr>
       </w:pPr>
-      <w:bookmarkStart w:id="19" w:name="_Toc25154504"/>
+      <w:bookmarkStart w:id="18" w:name="_Toc25154504"/>
       <w:r>
         <w:rPr>
           <w:rFonts w:hint="eastAsia"/>
@@ -8809,13 +8754,13 @@
         </w:rPr>
         <w:t>界面</w:t>
       </w:r>
-      <w:bookmarkEnd w:id="19"/>
+      <w:bookmarkEnd w:id="18"/>
     </w:p>
     <w:p>
       <w:pPr>
         <w:pStyle w:val="a6"/>
       </w:pPr>
-      <w:bookmarkStart w:id="20" w:name="_Toc25154505"/>
+      <w:bookmarkStart w:id="19" w:name="_Toc25154505"/>
       <w:r>
         <w:rPr>
           <w:rFonts w:hint="eastAsia"/>
@@ -8855,14 +8800,14 @@
         </w:rPr>
         <w:t>申请界面</w:t>
       </w:r>
-      <w:bookmarkEnd w:id="20"/>
+      <w:bookmarkEnd w:id="19"/>
     </w:p>
     <w:p>
       <w:pPr>
         <w:pStyle w:val="a6"/>
         <w:ind w:left="420" w:firstLineChars="0" w:firstLine="0"/>
       </w:pPr>
-      <w:bookmarkStart w:id="21" w:name="_Toc25154506"/>
+      <w:bookmarkStart w:id="20" w:name="_Toc25154506"/>
       <w:r>
         <w:rPr>
           <w:rFonts w:hint="eastAsia"/>
@@ -8934,9 +8879,6 @@
       <w:pPr>
         <w:pStyle w:val="a6"/>
         <w:ind w:left="420" w:firstLineChars="0" w:firstLine="0"/>
-        <w:rPr>
-          <w:rFonts w:hint="eastAsia"/>
-        </w:rPr>
       </w:pPr>
       <w:r>
         <w:rPr>
@@ -8963,7 +8905,7 @@
         </w:rPr>
         <w:t>3．2外部接口</w:t>
       </w:r>
-      <w:bookmarkEnd w:id="21"/>
+      <w:bookmarkEnd w:id="20"/>
       <w:r>
         <w:rPr>
           <w:rStyle w:val="20"/>
@@ -8976,23 +8918,18 @@
     </w:p>
     <w:p>
       <w:pPr>
-        <w:spacing w:line="400" w:lineRule="exact"/>
-        <w:ind w:firstLine="420"/>
-        <w:jc w:val="left"/>
-        <w:rPr>
-          <w:rFonts w:ascii="宋体" w:hAnsi="宋体" w:cs="宋体"/>
-          <w:color w:val="FF0000"/>
-          <w:szCs w:val="21"/>
-        </w:rPr>
-      </w:pPr>
-      <w:r>
-        <w:rPr>
-          <w:rFonts w:ascii="宋体" w:hAnsi="宋体" w:cs="宋体" w:hint="eastAsia"/>
-          <w:color w:val="FF0000"/>
-          <w:szCs w:val="21"/>
-        </w:rPr>
-        <w:t>？？？？？？？？？？？？？？？？？？？</w:t>
-      </w:r>
+        <w:rPr>
+          <w:rFonts w:hint="eastAsia"/>
+        </w:rPr>
+      </w:pPr>
+      <w:r>
+        <w:rPr>
+          <w:rFonts w:hint="eastAsia"/>
+        </w:rPr>
+        <w:t>无</w:t>
+      </w:r>
+      <w:bookmarkStart w:id="21" w:name="_GoBack"/>
+      <w:bookmarkEnd w:id="21"/>
     </w:p>
     <w:p>
       <w:pPr>
@@ -9205,7 +9142,7 @@
         <w:ind w:left="420"/>
         <w:jc w:val="left"/>
         <w:rPr>
-          <w:rFonts w:ascii="宋体" w:hAnsi="宋体" w:cs="宋体" w:hint="eastAsia"/>
+          <w:rFonts w:ascii="宋体" w:hAnsi="宋体" w:cs="宋体"/>
           <w:color w:val="000000"/>
           <w:szCs w:val="21"/>
         </w:rPr>
@@ -9377,7 +9314,7 @@
         <w:ind w:left="420"/>
         <w:jc w:val="left"/>
         <w:rPr>
-          <w:rFonts w:ascii="宋体" w:hAnsi="宋体" w:cs="宋体" w:hint="eastAsia"/>
+          <w:rFonts w:ascii="宋体" w:hAnsi="宋体" w:cs="宋体"/>
           <w:color w:val="000000"/>
           <w:szCs w:val="21"/>
         </w:rPr>
@@ -9874,7 +9811,7 @@
           <w:p>
             <w:pPr>
               <w:rPr>
-                <w:rFonts w:ascii="宋体" w:hAnsi="宋体" w:cs="宋体" w:hint="eastAsia"/>
+                <w:rFonts w:ascii="宋体" w:hAnsi="宋体" w:cs="宋体"/>
                 <w:color w:val="000000"/>
                 <w:szCs w:val="21"/>
               </w:rPr>
@@ -9896,7 +9833,7 @@
           <w:p>
             <w:pPr>
               <w:rPr>
-                <w:rFonts w:ascii="宋体" w:hAnsi="宋体" w:cs="宋体" w:hint="eastAsia"/>
+                <w:rFonts w:ascii="宋体" w:hAnsi="宋体" w:cs="宋体"/>
                 <w:color w:val="000000"/>
                 <w:szCs w:val="21"/>
               </w:rPr>
@@ -9918,7 +9855,7 @@
           <w:p>
             <w:pPr>
               <w:rPr>
-                <w:rFonts w:ascii="宋体" w:hAnsi="宋体" w:cs="宋体" w:hint="eastAsia"/>
+                <w:rFonts w:ascii="宋体" w:hAnsi="宋体" w:cs="宋体"/>
                 <w:color w:val="000000"/>
                 <w:szCs w:val="21"/>
               </w:rPr>
@@ -9940,7 +9877,7 @@
           <w:p>
             <w:pPr>
               <w:rPr>
-                <w:rFonts w:ascii="宋体" w:hAnsi="宋体" w:cs="宋体" w:hint="eastAsia"/>
+                <w:rFonts w:ascii="宋体" w:hAnsi="宋体" w:cs="宋体"/>
                 <w:color w:val="000000"/>
                 <w:szCs w:val="21"/>
               </w:rPr>
@@ -9965,7 +9902,7 @@
           <w:p>
             <w:pPr>
               <w:rPr>
-                <w:rFonts w:ascii="宋体" w:hAnsi="宋体" w:cs="宋体" w:hint="eastAsia"/>
+                <w:rFonts w:ascii="宋体" w:hAnsi="宋体" w:cs="宋体"/>
                 <w:color w:val="000000"/>
                 <w:szCs w:val="21"/>
               </w:rPr>
@@ -9988,7 +9925,7 @@
           <w:p>
             <w:pPr>
               <w:rPr>
-                <w:rFonts w:ascii="宋体" w:hAnsi="宋体" w:cs="宋体" w:hint="eastAsia"/>
+                <w:rFonts w:ascii="宋体" w:hAnsi="宋体" w:cs="宋体"/>
                 <w:color w:val="000000"/>
                 <w:szCs w:val="21"/>
               </w:rPr>
@@ -10010,7 +9947,7 @@
           <w:p>
             <w:pPr>
               <w:rPr>
-                <w:rFonts w:ascii="宋体" w:hAnsi="宋体" w:cs="宋体" w:hint="eastAsia"/>
+                <w:rFonts w:ascii="宋体" w:hAnsi="宋体" w:cs="宋体"/>
                 <w:color w:val="000000"/>
                 <w:szCs w:val="21"/>
               </w:rPr>
@@ -10032,7 +9969,7 @@
           <w:p>
             <w:pPr>
               <w:rPr>
-                <w:rFonts w:ascii="宋体" w:hAnsi="宋体" w:cs="宋体" w:hint="eastAsia"/>
+                <w:rFonts w:ascii="宋体" w:hAnsi="宋体" w:cs="宋体"/>
                 <w:color w:val="000000"/>
                 <w:szCs w:val="21"/>
               </w:rPr>
@@ -10072,7 +10009,7 @@
           <w:p>
             <w:pPr>
               <w:rPr>
-                <w:rFonts w:ascii="宋体" w:hAnsi="宋体" w:cs="宋体" w:hint="eastAsia"/>
+                <w:rFonts w:ascii="宋体" w:hAnsi="宋体" w:cs="宋体"/>
                 <w:color w:val="000000"/>
                 <w:szCs w:val="21"/>
               </w:rPr>
@@ -10086,7 +10023,7 @@
           <w:p>
             <w:pPr>
               <w:rPr>
-                <w:rFonts w:ascii="宋体" w:hAnsi="宋体" w:cs="宋体" w:hint="eastAsia"/>
+                <w:rFonts w:ascii="宋体" w:hAnsi="宋体" w:cs="宋体"/>
                 <w:color w:val="000000"/>
                 <w:szCs w:val="21"/>
               </w:rPr>
@@ -10108,7 +10045,7 @@
           <w:p>
             <w:pPr>
               <w:rPr>
-                <w:rFonts w:ascii="宋体" w:hAnsi="宋体" w:cs="宋体" w:hint="eastAsia"/>
+                <w:rFonts w:ascii="宋体" w:hAnsi="宋体" w:cs="宋体"/>
                 <w:color w:val="000000"/>
                 <w:szCs w:val="21"/>
               </w:rPr>
@@ -10133,7 +10070,7 @@
           <w:p>
             <w:pPr>
               <w:rPr>
-                <w:rFonts w:ascii="宋体" w:hAnsi="宋体" w:cs="宋体" w:hint="eastAsia"/>
+                <w:rFonts w:ascii="宋体" w:hAnsi="宋体" w:cs="宋体"/>
                 <w:color w:val="000000"/>
                 <w:szCs w:val="21"/>
               </w:rPr>
@@ -10148,7 +10085,7 @@
           <w:p>
             <w:pPr>
               <w:rPr>
-                <w:rFonts w:ascii="宋体" w:hAnsi="宋体" w:cs="宋体" w:hint="eastAsia"/>
+                <w:rFonts w:ascii="宋体" w:hAnsi="宋体" w:cs="宋体"/>
                 <w:color w:val="000000"/>
                 <w:szCs w:val="21"/>
               </w:rPr>
@@ -10162,7 +10099,7 @@
           <w:p>
             <w:pPr>
               <w:rPr>
-                <w:rFonts w:ascii="宋体" w:hAnsi="宋体" w:cs="宋体" w:hint="eastAsia"/>
+                <w:rFonts w:ascii="宋体" w:hAnsi="宋体" w:cs="宋体"/>
                 <w:color w:val="000000"/>
                 <w:szCs w:val="21"/>
               </w:rPr>
@@ -10184,7 +10121,7 @@
           <w:p>
             <w:pPr>
               <w:rPr>
-                <w:rFonts w:ascii="宋体" w:hAnsi="宋体" w:cs="宋体" w:hint="eastAsia"/>
+                <w:rFonts w:ascii="宋体" w:hAnsi="宋体" w:cs="宋体"/>
                 <w:color w:val="000000"/>
                 <w:szCs w:val="21"/>
               </w:rPr>
@@ -10209,7 +10146,7 @@
           <w:p>
             <w:pPr>
               <w:rPr>
-                <w:rFonts w:ascii="宋体" w:hAnsi="宋体" w:cs="宋体" w:hint="eastAsia"/>
+                <w:rFonts w:ascii="宋体" w:hAnsi="宋体" w:cs="宋体"/>
                 <w:color w:val="000000"/>
                 <w:szCs w:val="21"/>
               </w:rPr>
@@ -10232,7 +10169,7 @@
           <w:p>
             <w:pPr>
               <w:rPr>
-                <w:rFonts w:ascii="宋体" w:hAnsi="宋体" w:cs="宋体" w:hint="eastAsia"/>
+                <w:rFonts w:ascii="宋体" w:hAnsi="宋体" w:cs="宋体"/>
                 <w:color w:val="000000"/>
                 <w:szCs w:val="21"/>
               </w:rPr>
@@ -10254,7 +10191,7 @@
           <w:p>
             <w:pPr>
               <w:rPr>
-                <w:rFonts w:ascii="宋体" w:hAnsi="宋体" w:cs="宋体" w:hint="eastAsia"/>
+                <w:rFonts w:ascii="宋体" w:hAnsi="宋体" w:cs="宋体"/>
                 <w:color w:val="000000"/>
                 <w:szCs w:val="21"/>
               </w:rPr>
@@ -10276,7 +10213,7 @@
           <w:p>
             <w:pPr>
               <w:rPr>
-                <w:rFonts w:ascii="宋体" w:hAnsi="宋体" w:cs="宋体" w:hint="eastAsia"/>
+                <w:rFonts w:ascii="宋体" w:hAnsi="宋体" w:cs="宋体"/>
                 <w:color w:val="000000"/>
                 <w:szCs w:val="21"/>
               </w:rPr>
@@ -10301,7 +10238,7 @@
           <w:p>
             <w:pPr>
               <w:rPr>
-                <w:rFonts w:ascii="宋体" w:hAnsi="宋体" w:cs="宋体" w:hint="eastAsia"/>
+                <w:rFonts w:ascii="宋体" w:hAnsi="宋体" w:cs="宋体"/>
                 <w:color w:val="000000"/>
                 <w:szCs w:val="21"/>
               </w:rPr>
@@ -10316,7 +10253,7 @@
           <w:p>
             <w:pPr>
               <w:rPr>
-                <w:rFonts w:ascii="宋体" w:hAnsi="宋体" w:cs="宋体" w:hint="eastAsia"/>
+                <w:rFonts w:ascii="宋体" w:hAnsi="宋体" w:cs="宋体"/>
                 <w:color w:val="000000"/>
                 <w:szCs w:val="21"/>
               </w:rPr>
@@ -10352,7 +10289,7 @@
           <w:p>
             <w:pPr>
               <w:rPr>
-                <w:rFonts w:ascii="宋体" w:hAnsi="宋体" w:cs="宋体" w:hint="eastAsia"/>
+                <w:rFonts w:ascii="宋体" w:hAnsi="宋体" w:cs="宋体"/>
                 <w:color w:val="000000"/>
                 <w:szCs w:val="21"/>
               </w:rPr>
@@ -10405,7 +10342,7 @@
             <w:pPr>
               <w:spacing w:line="400" w:lineRule="exact"/>
               <w:rPr>
-                <w:rFonts w:ascii="宋体" w:hAnsi="宋体" w:cs="宋体" w:hint="eastAsia"/>
+                <w:rFonts w:ascii="宋体" w:hAnsi="宋体" w:cs="宋体"/>
                 <w:color w:val="000000"/>
                 <w:szCs w:val="21"/>
               </w:rPr>
@@ -10428,7 +10365,7 @@
             <w:pPr>
               <w:spacing w:line="400" w:lineRule="exact"/>
               <w:rPr>
-                <w:rFonts w:ascii="宋体" w:hAnsi="宋体" w:cs="宋体" w:hint="eastAsia"/>
+                <w:rFonts w:ascii="宋体" w:hAnsi="宋体" w:cs="宋体"/>
                 <w:color w:val="000000"/>
                 <w:szCs w:val="21"/>
               </w:rPr>
@@ -10451,7 +10388,7 @@
             <w:pPr>
               <w:spacing w:line="400" w:lineRule="exact"/>
               <w:rPr>
-                <w:rFonts w:ascii="宋体" w:hAnsi="宋体" w:cs="宋体" w:hint="eastAsia"/>
+                <w:rFonts w:ascii="宋体" w:hAnsi="宋体" w:cs="宋体"/>
                 <w:color w:val="000000"/>
                 <w:szCs w:val="21"/>
               </w:rPr>
@@ -10474,7 +10411,7 @@
             <w:pPr>
               <w:spacing w:line="400" w:lineRule="exact"/>
               <w:rPr>
-                <w:rFonts w:ascii="宋体" w:hAnsi="宋体" w:cs="宋体" w:hint="eastAsia"/>
+                <w:rFonts w:ascii="宋体" w:hAnsi="宋体" w:cs="宋体"/>
                 <w:color w:val="000000"/>
                 <w:szCs w:val="21"/>
               </w:rPr>
@@ -10499,7 +10436,7 @@
             <w:pPr>
               <w:spacing w:line="400" w:lineRule="exact"/>
               <w:rPr>
-                <w:rFonts w:ascii="宋体" w:hAnsi="宋体" w:cs="宋体" w:hint="eastAsia"/>
+                <w:rFonts w:ascii="宋体" w:hAnsi="宋体" w:cs="宋体"/>
                 <w:color w:val="000000"/>
                 <w:szCs w:val="21"/>
               </w:rPr>
@@ -10609,7 +10546,7 @@
             <w:pPr>
               <w:spacing w:line="400" w:lineRule="exact"/>
               <w:rPr>
-                <w:rFonts w:ascii="宋体" w:hAnsi="宋体" w:cs="宋体" w:hint="eastAsia"/>
+                <w:rFonts w:ascii="宋体" w:hAnsi="宋体" w:cs="宋体"/>
                 <w:color w:val="000000"/>
                 <w:szCs w:val="21"/>
               </w:rPr>
@@ -10632,7 +10569,7 @@
             <w:pPr>
               <w:spacing w:line="400" w:lineRule="exact"/>
               <w:rPr>
-                <w:rFonts w:ascii="宋体" w:hAnsi="宋体" w:cs="宋体" w:hint="eastAsia"/>
+                <w:rFonts w:ascii="宋体" w:hAnsi="宋体" w:cs="宋体"/>
                 <w:color w:val="000000"/>
                 <w:szCs w:val="21"/>
               </w:rPr>
@@ -10657,7 +10594,7 @@
             <w:pPr>
               <w:spacing w:line="400" w:lineRule="exact"/>
               <w:rPr>
-                <w:rFonts w:ascii="宋体" w:hAnsi="宋体" w:cs="宋体" w:hint="eastAsia"/>
+                <w:rFonts w:ascii="宋体" w:hAnsi="宋体" w:cs="宋体"/>
                 <w:color w:val="000000"/>
                 <w:szCs w:val="21"/>
               </w:rPr>
@@ -10801,7 +10738,7 @@
             <w:pPr>
               <w:spacing w:line="400" w:lineRule="exact"/>
               <w:rPr>
-                <w:rFonts w:ascii="宋体" w:hAnsi="宋体" w:cs="宋体" w:hint="eastAsia"/>
+                <w:rFonts w:ascii="宋体" w:hAnsi="宋体" w:cs="宋体"/>
                 <w:color w:val="000000"/>
                 <w:szCs w:val="21"/>
               </w:rPr>
@@ -10827,7 +10764,7 @@
             <w:pPr>
               <w:spacing w:line="400" w:lineRule="exact"/>
               <w:rPr>
-                <w:rFonts w:ascii="宋体" w:hAnsi="宋体" w:cs="宋体" w:hint="eastAsia"/>
+                <w:rFonts w:ascii="宋体" w:hAnsi="宋体" w:cs="宋体"/>
                 <w:color w:val="000000"/>
                 <w:szCs w:val="21"/>
               </w:rPr>
@@ -10976,7 +10913,7 @@
             <w:pPr>
               <w:spacing w:line="400" w:lineRule="exact"/>
               <w:rPr>
-                <w:rFonts w:ascii="宋体" w:hAnsi="宋体" w:cs="宋体" w:hint="eastAsia"/>
+                <w:rFonts w:ascii="宋体" w:hAnsi="宋体" w:cs="宋体"/>
                 <w:color w:val="000000"/>
                 <w:szCs w:val="21"/>
               </w:rPr>
@@ -11001,7 +10938,7 @@
             <w:pPr>
               <w:spacing w:line="400" w:lineRule="exact"/>
               <w:rPr>
-                <w:rFonts w:ascii="宋体" w:hAnsi="宋体" w:cs="宋体" w:hint="eastAsia"/>
+                <w:rFonts w:ascii="宋体" w:hAnsi="宋体" w:cs="宋体"/>
                 <w:color w:val="000000"/>
                 <w:szCs w:val="21"/>
               </w:rPr>
@@ -11071,7 +11008,7 @@
             <w:pPr>
               <w:spacing w:line="400" w:lineRule="exact"/>
               <w:rPr>
-                <w:rFonts w:ascii="宋体" w:hAnsi="宋体" w:cs="宋体" w:hint="eastAsia"/>
+                <w:rFonts w:ascii="宋体" w:hAnsi="宋体" w:cs="宋体"/>
                 <w:color w:val="000000"/>
                 <w:szCs w:val="21"/>
               </w:rPr>
@@ -11086,7 +11023,7 @@
             <w:pPr>
               <w:spacing w:line="400" w:lineRule="exact"/>
               <w:rPr>
-                <w:rFonts w:ascii="宋体" w:hAnsi="宋体" w:cs="宋体" w:hint="eastAsia"/>
+                <w:rFonts w:ascii="宋体" w:hAnsi="宋体" w:cs="宋体"/>
                 <w:color w:val="000000"/>
                 <w:szCs w:val="21"/>
               </w:rPr>
@@ -11106,9 +11043,6 @@
     <w:p>
       <w:pPr>
         <w:pStyle w:val="a6"/>
-        <w:rPr>
-          <w:rFonts w:hint="eastAsia"/>
-        </w:rPr>
       </w:pPr>
     </w:p>
     <w:p>
@@ -11276,7 +11210,7 @@
         <w:ind w:firstLine="420"/>
         <w:jc w:val="left"/>
         <w:rPr>
-          <w:rFonts w:ascii="宋体" w:hAnsi="宋体" w:cs="宋体" w:hint="eastAsia"/>
+          <w:rFonts w:ascii="宋体" w:hAnsi="宋体" w:cs="宋体"/>
           <w:color w:val="000000"/>
           <w:szCs w:val="21"/>
         </w:rPr>
@@ -12130,7 +12064,7 @@
         <w:ind w:leftChars="200" w:left="420"/>
         <w:jc w:val="left"/>
         <w:rPr>
-          <w:rFonts w:ascii="Courier New" w:hAnsi="Courier New" w:cs="Courier New" w:hint="eastAsia"/>
+          <w:rFonts w:ascii="Courier New" w:hAnsi="Courier New" w:cs="Courier New"/>
           <w:color w:val="000000"/>
           <w:kern w:val="0"/>
           <w:sz w:val="20"/>
@@ -12724,7 +12658,7 @@
 </file>
 
 <file path=word/endnotes.xml><?xml version="1.0" encoding="utf-8"?>
-<w:endnotes xmlns:wpc="http://schemas.microsoft.com/office/word/2010/wordprocessingCanvas" xmlns:cx="http://schemas.microsoft.com/office/drawing/2014/chartex" xmlns:cx1="http://schemas.microsoft.com/office/drawing/2015/9/8/chartex" xmlns:cx2="http://schemas.microsoft.com/office/drawing/2015/10/21/chartex" xmlns:cx3="http://schemas.microsoft.com/office/drawing/2016/5/9/chartex" xmlns:cx4="http://schemas.microsoft.com/office/drawing/2016/5/10/chartex" xmlns:cx5="http://schemas.microsoft.com/office/drawing/2016/5/11/chartex" xmlns:cx6="http://schemas.microsoft.com/office/drawing/2016/5/12/chartex" xmlns:cx7="http://schemas.microsoft.com/office/drawing/2016/5/13/chartex" xmlns:cx8="http://schemas.microsoft.com/office/drawing/2016/5/14/chartex" xmlns:mc="http://schemas.openxmlformats.org/markup-compatibility/2006" xmlns:aink="http://schemas.microsoft.com/office/drawing/2016/ink" xmlns:am3d="http://schemas.microsoft.com/office/drawing/2017/model3d" xmlns:o="urn:schemas-microsoft-com:office:office" xmlns:r="http://schemas.openxmlformats.org/officeDocument/2006/relationships" xmlns:m="http://schemas.openxmlformats.org/officeDocument/2006/math" xmlns:v="urn:schemas-microsoft-com:vml" xmlns:wp14="http://schemas.microsoft.com/office/word/2010/wordprocessingDrawing" xmlns:wp="http://schemas.openxmlformats.org/drawingml/2006/wordprocessingDrawing" xmlns:w10="urn:schemas-microsoft-com:office:word" xmlns:w="http://schemas.openxmlformats.org/wordprocessingml/2006/main" xmlns:w14="http://schemas.microsoft.com/office/word/2010/wordml" xmlns:w15="http://schemas.microsoft.com/office/word/2012/wordml" xmlns:w16cid="http://schemas.microsoft.com/office/word/2016/wordml/cid" xmlns:w16se="http://schemas.microsoft.com/office/word/2015/wordml/symex" xmlns:wpg="http://schemas.microsoft.com/office/word/2010/wordprocessingGroup" xmlns:wpi="http://schemas.microsoft.com/office/word/2010/wordprocessingInk" xmlns:wne="http://schemas.microsoft.com/office/word/2006/wordml" xmlns:wps="http://schemas.microsoft.com/office/word/2010/wordprocessingShape" mc:Ignorable="w14 w15 w16se w16cid wp14">
+<w:endnotes xmlns:wpc="http://schemas.microsoft.com/office/word/2010/wordprocessingCanvas" xmlns:cx="http://schemas.microsoft.com/office/drawing/2014/chartex" xmlns:cx1="http://schemas.microsoft.com/office/drawing/2015/9/8/chartex" xmlns:mc="http://schemas.openxmlformats.org/markup-compatibility/2006" xmlns:o="urn:schemas-microsoft-com:office:office" xmlns:r="http://schemas.openxmlformats.org/officeDocument/2006/relationships" xmlns:m="http://schemas.openxmlformats.org/officeDocument/2006/math" xmlns:v="urn:schemas-microsoft-com:vml" xmlns:wp14="http://schemas.microsoft.com/office/word/2010/wordprocessingDrawing" xmlns:wp="http://schemas.openxmlformats.org/drawingml/2006/wordprocessingDrawing" xmlns:w10="urn:schemas-microsoft-com:office:word" xmlns:w="http://schemas.openxmlformats.org/wordprocessingml/2006/main" xmlns:w14="http://schemas.microsoft.com/office/word/2010/wordml" xmlns:w15="http://schemas.microsoft.com/office/word/2012/wordml" xmlns:w16se="http://schemas.microsoft.com/office/word/2015/wordml/symex" xmlns:wpg="http://schemas.microsoft.com/office/word/2010/wordprocessingGroup" xmlns:wpi="http://schemas.microsoft.com/office/word/2010/wordprocessingInk" xmlns:wne="http://schemas.microsoft.com/office/word/2006/wordml" xmlns:wps="http://schemas.microsoft.com/office/word/2010/wordprocessingShape" mc:Ignorable="w14 w15 w16se wp14">
   <w:endnote w:type="separator" w:id="-1">
     <w:p>
       <w:r>
@@ -12743,7 +12677,7 @@
 </file>
 
 <file path=word/footnotes.xml><?xml version="1.0" encoding="utf-8"?>
-<w:footnotes xmlns:wpc="http://schemas.microsoft.com/office/word/2010/wordprocessingCanvas" xmlns:cx="http://schemas.microsoft.com/office/drawing/2014/chartex" xmlns:cx1="http://schemas.microsoft.com/office/drawing/2015/9/8/chartex" xmlns:cx2="http://schemas.microsoft.com/office/drawing/2015/10/21/chartex" xmlns:cx3="http://schemas.microsoft.com/office/drawing/2016/5/9/chartex" xmlns:cx4="http://schemas.microsoft.com/office/drawing/2016/5/10/chartex" xmlns:cx5="http://schemas.microsoft.com/office/drawing/2016/5/11/chartex" xmlns:cx6="http://schemas.microsoft.com/office/drawing/2016/5/12/chartex" xmlns:cx7="http://schemas.microsoft.com/office/drawing/2016/5/13/chartex" xmlns:cx8="http://schemas.microsoft.com/office/drawing/2016/5/14/chartex" xmlns:mc="http://schemas.openxmlformats.org/markup-compatibility/2006" xmlns:aink="http://schemas.microsoft.com/office/drawing/2016/ink" xmlns:am3d="http://schemas.microsoft.com/office/drawing/2017/model3d" xmlns:o="urn:schemas-microsoft-com:office:office" xmlns:r="http://schemas.openxmlformats.org/officeDocument/2006/relationships" xmlns:m="http://schemas.openxmlformats.org/officeDocument/2006/math" xmlns:v="urn:schemas-microsoft-com:vml" xmlns:wp14="http://schemas.microsoft.com/office/word/2010/wordprocessingDrawing" xmlns:wp="http://schemas.openxmlformats.org/drawingml/2006/wordprocessingDrawing" xmlns:w10="urn:schemas-microsoft-com:office:word" xmlns:w="http://schemas.openxmlformats.org/wordprocessingml/2006/main" xmlns:w14="http://schemas.microsoft.com/office/word/2010/wordml" xmlns:w15="http://schemas.microsoft.com/office/word/2012/wordml" xmlns:w16cid="http://schemas.microsoft.com/office/word/2016/wordml/cid" xmlns:w16se="http://schemas.microsoft.com/office/word/2015/wordml/symex" xmlns:wpg="http://schemas.microsoft.com/office/word/2010/wordprocessingGroup" xmlns:wpi="http://schemas.microsoft.com/office/word/2010/wordprocessingInk" xmlns:wne="http://schemas.microsoft.com/office/word/2006/wordml" xmlns:wps="http://schemas.microsoft.com/office/word/2010/wordprocessingShape" mc:Ignorable="w14 w15 w16se w16cid wp14">
+<w:footnotes xmlns:wpc="http://schemas.microsoft.com/office/word/2010/wordprocessingCanvas" xmlns:cx="http://schemas.microsoft.com/office/drawing/2014/chartex" xmlns:cx1="http://schemas.microsoft.com/office/drawing/2015/9/8/chartex" xmlns:mc="http://schemas.openxmlformats.org/markup-compatibility/2006" xmlns:o="urn:schemas-microsoft-com:office:office" xmlns:r="http://schemas.openxmlformats.org/officeDocument/2006/relationships" xmlns:m="http://schemas.openxmlformats.org/officeDocument/2006/math" xmlns:v="urn:schemas-microsoft-com:vml" xmlns:wp14="http://schemas.microsoft.com/office/word/2010/wordprocessingDrawing" xmlns:wp="http://schemas.openxmlformats.org/drawingml/2006/wordprocessingDrawing" xmlns:w10="urn:schemas-microsoft-com:office:word" xmlns:w="http://schemas.openxmlformats.org/wordprocessingml/2006/main" xmlns:w14="http://schemas.microsoft.com/office/word/2010/wordml" xmlns:w15="http://schemas.microsoft.com/office/word/2012/wordml" xmlns:w16se="http://schemas.microsoft.com/office/word/2015/wordml/symex" xmlns:wpg="http://schemas.microsoft.com/office/word/2010/wordprocessingGroup" xmlns:wpi="http://schemas.microsoft.com/office/word/2010/wordprocessingInk" xmlns:wne="http://schemas.microsoft.com/office/word/2006/wordml" xmlns:wps="http://schemas.microsoft.com/office/word/2010/wordprocessingShape" mc:Ignorable="w14 w15 w16se wp14">
   <w:footnote w:type="separator" w:id="-1">
     <w:p>
       <w:r>
@@ -12762,7 +12696,7 @@
 </file>
 
 <file path=word/numbering.xml><?xml version="1.0" encoding="utf-8"?>
-<w:numbering xmlns:wpc="http://schemas.microsoft.com/office/word/2010/wordprocessingCanvas" xmlns:cx="http://schemas.microsoft.com/office/drawing/2014/chartex" xmlns:cx1="http://schemas.microsoft.com/office/drawing/2015/9/8/chartex" xmlns:cx2="http://schemas.microsoft.com/office/drawing/2015/10/21/chartex" xmlns:cx3="http://schemas.microsoft.com/office/drawing/2016/5/9/chartex" xmlns:cx4="http://schemas.microsoft.com/office/drawing/2016/5/10/chartex" xmlns:cx5="http://schemas.microsoft.com/office/drawing/2016/5/11/chartex" xmlns:cx6="http://schemas.microsoft.com/office/drawing/2016/5/12/chartex" xmlns:cx7="http://schemas.microsoft.com/office/drawing/2016/5/13/chartex" xmlns:cx8="http://schemas.microsoft.com/office/drawing/2016/5/14/chartex" xmlns:mc="http://schemas.openxmlformats.org/markup-compatibility/2006" xmlns:aink="http://schemas.microsoft.com/office/drawing/2016/ink" xmlns:am3d="http://schemas.microsoft.com/office/drawing/2017/model3d" xmlns:o="urn:schemas-microsoft-com:office:office" xmlns:r="http://schemas.openxmlformats.org/officeDocument/2006/relationships" xmlns:m="http://schemas.openxmlformats.org/officeDocument/2006/math" xmlns:v="urn:schemas-microsoft-com:vml" xmlns:wp14="http://schemas.microsoft.com/office/word/2010/wordprocessingDrawing" xmlns:wp="http://schemas.openxmlformats.org/drawingml/2006/wordprocessingDrawing" xmlns:w10="urn:schemas-microsoft-com:office:word" xmlns:w="http://schemas.openxmlformats.org/wordprocessingml/2006/main" xmlns:w14="http://schemas.microsoft.com/office/word/2010/wordml" xmlns:w15="http://schemas.microsoft.com/office/word/2012/wordml" xmlns:w16cid="http://schemas.microsoft.com/office/word/2016/wordml/cid" xmlns:w16se="http://schemas.microsoft.com/office/word/2015/wordml/symex" xmlns:wpg="http://schemas.microsoft.com/office/word/2010/wordprocessingGroup" xmlns:wpi="http://schemas.microsoft.com/office/word/2010/wordprocessingInk" xmlns:wne="http://schemas.microsoft.com/office/word/2006/wordml" xmlns:wps="http://schemas.microsoft.com/office/word/2010/wordprocessingShape" mc:Ignorable="w14 w15 w16se w16cid wp14">
+<w:numbering xmlns:wpc="http://schemas.microsoft.com/office/word/2010/wordprocessingCanvas" xmlns:cx="http://schemas.microsoft.com/office/drawing/2014/chartex" xmlns:cx1="http://schemas.microsoft.com/office/drawing/2015/9/8/chartex" xmlns:mc="http://schemas.openxmlformats.org/markup-compatibility/2006" xmlns:o="urn:schemas-microsoft-com:office:office" xmlns:r="http://schemas.openxmlformats.org/officeDocument/2006/relationships" xmlns:m="http://schemas.openxmlformats.org/officeDocument/2006/math" xmlns:v="urn:schemas-microsoft-com:vml" xmlns:wp14="http://schemas.microsoft.com/office/word/2010/wordprocessingDrawing" xmlns:wp="http://schemas.openxmlformats.org/drawingml/2006/wordprocessingDrawing" xmlns:w10="urn:schemas-microsoft-com:office:word" xmlns:w="http://schemas.openxmlformats.org/wordprocessingml/2006/main" xmlns:w14="http://schemas.microsoft.com/office/word/2010/wordml" xmlns:w15="http://schemas.microsoft.com/office/word/2012/wordml" xmlns:w16se="http://schemas.microsoft.com/office/word/2015/wordml/symex" xmlns:wpg="http://schemas.microsoft.com/office/word/2010/wordprocessingGroup" xmlns:wpi="http://schemas.microsoft.com/office/word/2010/wordprocessingInk" xmlns:wne="http://schemas.microsoft.com/office/word/2006/wordml" xmlns:wps="http://schemas.microsoft.com/office/word/2010/wordprocessingShape" mc:Ignorable="w14 w15 w16se wp14">
   <w:abstractNum w:abstractNumId="0" w15:restartNumberingAfterBreak="0">
     <w:nsid w:val="059F4AC2"/>
     <w:multiLevelType w:val="hybridMultilevel"/>
@@ -13135,7 +13069,7 @@
 </file>
 
 <file path=word/styles.xml><?xml version="1.0" encoding="utf-8"?>
-<w:styles xmlns:mc="http://schemas.openxmlformats.org/markup-compatibility/2006" xmlns:r="http://schemas.openxmlformats.org/officeDocument/2006/relationships" xmlns:w="http://schemas.openxmlformats.org/wordprocessingml/2006/main" xmlns:w14="http://schemas.microsoft.com/office/word/2010/wordml" xmlns:w15="http://schemas.microsoft.com/office/word/2012/wordml" xmlns:w16cid="http://schemas.microsoft.com/office/word/2016/wordml/cid" xmlns:w16se="http://schemas.microsoft.com/office/word/2015/wordml/symex" mc:Ignorable="w14 w15 w16se w16cid">
+<w:styles xmlns:mc="http://schemas.openxmlformats.org/markup-compatibility/2006" xmlns:r="http://schemas.openxmlformats.org/officeDocument/2006/relationships" xmlns:w="http://schemas.openxmlformats.org/wordprocessingml/2006/main" xmlns:w14="http://schemas.microsoft.com/office/word/2010/wordml" xmlns:w15="http://schemas.microsoft.com/office/word/2012/wordml" xmlns:w16se="http://schemas.microsoft.com/office/word/2015/wordml/symex" mc:Ignorable="w14 w15 w16se">
   <w:docDefaults>
     <w:rPrDefault>
       <w:rPr>
@@ -13148,7 +13082,7 @@
     </w:rPrDefault>
     <w:pPrDefault/>
   </w:docDefaults>
-  <w:latentStyles w:defLockedState="0" w:defUIPriority="99" w:defSemiHidden="0" w:defUnhideWhenUsed="0" w:defQFormat="0" w:count="376">
+  <w:latentStyles w:defLockedState="0" w:defUIPriority="99" w:defSemiHidden="0" w:defUnhideWhenUsed="0" w:defQFormat="0" w:count="371">
     <w:lsdException w:name="Normal" w:uiPriority="0" w:qFormat="1"/>
     <w:lsdException w:name="heading 1" w:uiPriority="0" w:qFormat="1"/>
     <w:lsdException w:name="heading 2" w:semiHidden="1" w:uiPriority="9" w:unhideWhenUsed="1" w:qFormat="1"/>
@@ -13520,11 +13454,6 @@
     <w:lsdException w:name="List Table 5 Dark Accent 6" w:uiPriority="50"/>
     <w:lsdException w:name="List Table 6 Colorful Accent 6" w:uiPriority="51"/>
     <w:lsdException w:name="List Table 7 Colorful Accent 6" w:uiPriority="52"/>
-    <w:lsdException w:name="Mention" w:semiHidden="1" w:unhideWhenUsed="1"/>
-    <w:lsdException w:name="Smart Hyperlink" w:semiHidden="1" w:unhideWhenUsed="1"/>
-    <w:lsdException w:name="Hashtag" w:semiHidden="1" w:unhideWhenUsed="1"/>
-    <w:lsdException w:name="Unresolved Mention" w:semiHidden="1" w:unhideWhenUsed="1"/>
-    <w:lsdException w:name="Smart Link" w:semiHidden="1" w:unhideWhenUsed="1"/>
   </w:latentStyles>
   <w:style w:type="paragraph" w:default="1" w:styleId="a">
     <w:name w:val="Normal"/>
@@ -13749,7 +13678,7 @@
       <w:szCs w:val="32"/>
     </w:rPr>
   </w:style>
-  <w:style w:type="paragraph" w:styleId="TOC1">
+  <w:style w:type="paragraph" w:styleId="11">
     <w:name w:val="toc 1"/>
     <w:basedOn w:val="a"/>
     <w:next w:val="a"/>
@@ -13758,7 +13687,7 @@
     <w:unhideWhenUsed/>
     <w:rsid w:val="004061C3"/>
   </w:style>
-  <w:style w:type="paragraph" w:styleId="TOC2">
+  <w:style w:type="paragraph" w:styleId="21">
     <w:name w:val="toc 2"/>
     <w:basedOn w:val="a"/>
     <w:next w:val="a"/>
@@ -13770,7 +13699,7 @@
       <w:ind w:leftChars="200" w:left="420"/>
     </w:pPr>
   </w:style>
-  <w:style w:type="paragraph" w:styleId="TOC3">
+  <w:style w:type="paragraph" w:styleId="31">
     <w:name w:val="toc 3"/>
     <w:basedOn w:val="a"/>
     <w:next w:val="a"/>
@@ -14183,7 +14112,7 @@
 </file>
 
 <file path=customXml/itemProps1.xml><?xml version="1.0" encoding="utf-8"?>
-<ds:datastoreItem xmlns:ds="http://schemas.openxmlformats.org/officeDocument/2006/customXml" ds:itemID="{84A573AB-E8C8-4B92-BC72-17F6496A3C93}">
+<ds:datastoreItem xmlns:ds="http://schemas.openxmlformats.org/officeDocument/2006/customXml" ds:itemID="{38DBDB6D-CCFB-4C5C-BA62-4AB09B8C7D5A}">
   <ds:schemaRefs>
     <ds:schemaRef ds:uri="http://schemas.openxmlformats.org/officeDocument/2006/bibliography"/>
   </ds:schemaRefs>

</xml_diff>